<commit_message>
Se suben antecedentes corregidos y se agregan a documento final junto con la justificacion
</commit_message>
<xml_diff>
--- a/03-09-2018.docx
+++ b/03-09-2018.docx
@@ -927,8 +927,6 @@
           <w:color w:val="FF0000"/>
         </w:rPr>
       </w:pPr>
-      <w:bookmarkStart w:id="0" w:name="_GoBack"/>
-      <w:bookmarkEnd w:id="0"/>
       <w:r>
         <w:rPr>
           <w:color w:val="FF0000"/>
@@ -957,6 +955,15 @@
     <w:p>
       <w:pPr>
         <w:pStyle w:val="Prrafodelista"/>
+        <w:ind w:left="1440"/>
+        <w:rPr>
+          <w:color w:val="FF0000"/>
+        </w:rPr>
+      </w:pPr>
+    </w:p>
+    <w:p>
+      <w:pPr>
+        <w:pStyle w:val="Prrafodelista"/>
         <w:numPr>
           <w:ilvl w:val="0"/>
           <w:numId w:val="4"/>
@@ -1073,7 +1080,109 @@
         <w:rPr>
           <w:color w:val="FF0000"/>
         </w:rPr>
-        <w:t xml:space="preserve"> se clasificaran de 1 a 3 estrellas, lo que estará determinado ascendentemente según la cantidad y calidad de los servicios que presten (Norma chilena oficial NCh2760.Of2003 pág. 15)</w:t>
+        <w:t xml:space="preserve"> se clasificaran de 1 a 3 estrellas, lo que estará determinado ascendentemente según la cantidad y calidad de los servicios que presten (Norma chilena oficial NCh2760.Of2003 pág. 15</w:t>
+      </w:r>
+      <w:r>
+        <w:rPr>
+          <w:color w:val="FF0000"/>
+        </w:rPr>
+        <w:t>)</w:t>
+      </w:r>
+    </w:p>
+    <w:p>
+      <w:pPr>
+        <w:pStyle w:val="Prrafodelista"/>
+        <w:rPr>
+          <w:color w:val="000000" w:themeColor="text1"/>
+        </w:rPr>
+      </w:pPr>
+    </w:p>
+    <w:p>
+      <w:pPr>
+        <w:pStyle w:val="Prrafodelista"/>
+        <w:numPr>
+          <w:ilvl w:val="0"/>
+          <w:numId w:val="4"/>
+        </w:numPr>
+        <w:rPr>
+          <w:color w:val="FF0000"/>
+        </w:rPr>
+      </w:pPr>
+      <w:r>
+        <w:t xml:space="preserve">La clasificación de los </w:t>
+      </w:r>
+      <w:r>
+        <w:t>hoteles</w:t>
+      </w:r>
+      <w:r>
+        <w:t xml:space="preserve"> define</w:t>
+      </w:r>
+      <w:r>
+        <w:t xml:space="preserve">n </w:t>
+      </w:r>
+      <w:r>
+        <w:t>el tipo de empresa</w:t>
+      </w:r>
+      <w:r>
+        <w:t xml:space="preserve"> o alojamiento, </w:t>
+      </w:r>
+      <w:r>
+        <w:rPr>
+          <w:color w:val="FF0000"/>
+        </w:rPr>
+        <w:t xml:space="preserve">estos establecimientos se pueden dividir en hoteleros y </w:t>
+      </w:r>
+      <w:proofErr w:type="spellStart"/>
+      <w:r>
+        <w:rPr>
+          <w:color w:val="FF0000"/>
+        </w:rPr>
+        <w:t>extrahoteleros</w:t>
+      </w:r>
+      <w:proofErr w:type="spellEnd"/>
+      <w:r>
+        <w:rPr>
+          <w:color w:val="FF0000"/>
+        </w:rPr>
+        <w:t xml:space="preserve">. Entre los primeros, tenemos el grupo hoteles, que incluye los hoteles y hoteles </w:t>
+      </w:r>
+      <w:bookmarkStart w:id="0" w:name="_GoBack"/>
+      <w:bookmarkEnd w:id="0"/>
+      <w:r>
+        <w:rPr>
+          <w:color w:val="FF0000"/>
+        </w:rPr>
+        <w:t>apartamentos, y el grupo pensiones. Dentro del segundo grupo, tenemos una larga lista de empresas de alojamiento tales como campings (campamentos de turismo), apartamentos, ciudades de vacaciones, alojamientos rurales (casas de labranza) y multipropiedad.</w:t>
+      </w:r>
+      <w:r>
+        <w:rPr>
+          <w:color w:val="FF0000"/>
+        </w:rPr>
+        <w:t xml:space="preserve"> (</w:t>
+      </w:r>
+      <w:r>
+        <w:rPr>
+          <w:color w:val="FF0000"/>
+        </w:rPr>
+        <w:t>Peris</w:t>
+      </w:r>
+      <w:r>
+        <w:rPr>
+          <w:color w:val="FF0000"/>
+        </w:rPr>
+        <w:t xml:space="preserve">, </w:t>
+      </w:r>
+      <w:r>
+        <w:rPr>
+          <w:color w:val="FF0000"/>
+        </w:rPr>
+        <w:t>2002</w:t>
+      </w:r>
+      <w:r>
+        <w:rPr>
+          <w:color w:val="FF0000"/>
+        </w:rPr>
+        <w:t>)</w:t>
       </w:r>
     </w:p>
     <w:p>
@@ -8376,7 +8485,7 @@
 </file>
 
 <file path=customXml/itemProps1.xml><?xml version="1.0" encoding="utf-8"?>
-<ds:datastoreItem xmlns:ds="http://schemas.openxmlformats.org/officeDocument/2006/customXml" ds:itemID="{FA99CA57-6CEF-444B-A9D9-B2EE209F03B3}">
+<ds:datastoreItem xmlns:ds="http://schemas.openxmlformats.org/officeDocument/2006/customXml" ds:itemID="{DAF48A8B-9C26-43F6-85F2-F76BC5699510}">
   <ds:schemaRefs>
     <ds:schemaRef ds:uri="http://schemas.openxmlformats.org/officeDocument/2006/bibliography"/>
   </ds:schemaRefs>

</xml_diff>